<commit_message>
Update word and html files
</commit_message>
<xml_diff>
--- a/RStudio_training/RStudio_in_CDAP.docx
+++ b/RStudio_training/RStudio_in_CDAP.docx
@@ -82,7 +82,7 @@
               <a:graphicData uri="http://schemas.openxmlformats.org/drawingml/2006/picture">
                 <pic:pic>
                   <pic:nvPicPr>
-                    <pic:cNvPr descr="C:/Users/m1007135/OneDrive%20-%20Defra/CDAP%20training/User%20guides/image1.jpg" id="0" name="Picture"/>
+                    <pic:cNvPr descr="C:/Users/m1007135/OneDrive%20-%20Defra/CDAP%20training/CDAP_demo_notebooks/RStudio_training/RStudio_in_CDAP/image1.jpg" id="0" name="Picture"/>
                     <pic:cNvPicPr>
                       <a:picLocks noChangeArrowheads="1" noChangeAspect="1"/>
                     </pic:cNvPicPr>
@@ -137,7 +137,7 @@
               <a:graphicData uri="http://schemas.openxmlformats.org/drawingml/2006/picture">
                 <pic:pic>
                   <pic:nvPicPr>
-                    <pic:cNvPr descr="C:/Users/m1007135/OneDrive%20-%20Defra/CDAP%20training/User%20guides/image2.jpg" id="0" name="Picture"/>
+                    <pic:cNvPr descr="C:/Users/m1007135/OneDrive%20-%20Defra/CDAP%20training/CDAP_demo_notebooks/RStudio_training/RStudio_in_CDAP/image2.jpg" id="0" name="Picture"/>
                     <pic:cNvPicPr>
                       <a:picLocks noChangeArrowheads="1" noChangeAspect="1"/>
                     </pic:cNvPicPr>
@@ -192,7 +192,7 @@
               <a:graphicData uri="http://schemas.openxmlformats.org/drawingml/2006/picture">
                 <pic:pic>
                   <pic:nvPicPr>
-                    <pic:cNvPr descr="C:/Users/m1007135/OneDrive%20-%20Defra/CDAP%20training/User%20guides/image3.jpg" id="0" name="Picture"/>
+                    <pic:cNvPr descr="C:/Users/m1007135/OneDrive%20-%20Defra/CDAP%20training/CDAP_demo_notebooks/RStudio_training/RStudio_in_CDAP/image3.jpg" id="0" name="Picture"/>
                     <pic:cNvPicPr>
                       <a:picLocks noChangeArrowheads="1" noChangeAspect="1"/>
                     </pic:cNvPicPr>
@@ -274,7 +274,7 @@
               <a:graphicData uri="http://schemas.openxmlformats.org/drawingml/2006/picture">
                 <pic:pic>
                   <pic:nvPicPr>
-                    <pic:cNvPr descr="C:/Users/m1007135/OneDrive%20-%20Defra/CDAP%20training/User%20guides/image4.jpg" id="0" name="Picture"/>
+                    <pic:cNvPr descr="C:/Users/m1007135/OneDrive%20-%20Defra/CDAP%20training/CDAP_demo_notebooks/RStudio_training/RStudio_in_CDAP/image4.jpg" id="0" name="Picture"/>
                     <pic:cNvPicPr>
                       <a:picLocks noChangeArrowheads="1" noChangeAspect="1"/>
                     </pic:cNvPicPr>
@@ -324,12 +324,22 @@
         <w:t xml:space="preserve">Open RStudio</w:t>
       </w:r>
       <w:r>
-        <w:t xml:space="preserve">. Use your email address as the username to sign in to RStudio, and paste the password. This will take you to RStudio</w:t>
-      </w:r>
-    </w:p>
-    <w:p>
-      <w:pPr>
-        <w:pStyle w:val="BodyText"/>
+        <w:t xml:space="preserve">. Use your email address as the username to sign in to RStudio, and paste the password. This will take you to RStudio.</w:t>
+      </w:r>
+    </w:p>
+    <w:p>
+      <w:pPr>
+        <w:pStyle w:val="Heading2"/>
+      </w:pPr>
+      <w:bookmarkStart w:id="25" w:name="quitting-rstudio"/>
+      <w:r>
+        <w:t xml:space="preserve">Quitting RStudio</w:t>
+      </w:r>
+      <w:bookmarkEnd w:id="25"/>
+    </w:p>
+    <w:p>
+      <w:pPr>
+        <w:pStyle w:val="FirstParagraph"/>
       </w:pPr>
       <w:r>
         <w:t xml:space="preserve">If you close the RStudio window but keep other tabs in the browser open, and then reopen RStudio through Databricks, your username and password will be saved and it takes you straight back to RStudio. You can sign out by clicking on the symbol next to your username at the top right of the screen.</w:t>
@@ -355,18 +365,18 @@
         <w:t xml:space="preserve"> </w:t>
       </w:r>
       <w:r>
-        <w:t xml:space="preserve">at the top right hand side of the screen, otherwise everything in your console will still appear once you go back into RStudio.</w:t>
+        <w:t xml:space="preserve">at the top right hand side of the screen, otherwise everything in your console will reappear once you go back into RStudio.</w:t>
       </w:r>
     </w:p>
     <w:p>
       <w:pPr>
         <w:pStyle w:val="Heading2"/>
       </w:pPr>
-      <w:bookmarkStart w:id="25" w:name="next-steps-with-r-and-rstudio"/>
+      <w:bookmarkStart w:id="26" w:name="next-steps-with-r-and-rstudio"/>
       <w:r>
         <w:t xml:space="preserve">Next steps with R and RStudio</w:t>
       </w:r>
-      <w:bookmarkEnd w:id="25"/>
+      <w:bookmarkEnd w:id="26"/>
     </w:p>
     <w:p>
       <w:pPr>
@@ -384,7 +394,7 @@
       <w:r>
         <w:t xml:space="preserve"> </w:t>
       </w:r>
-      <w:hyperlink r:id="rId26">
+      <w:hyperlink r:id="rId27">
         <w:r>
           <w:rPr>
             <w:rStyle w:val="Hyperlink"/>
@@ -401,7 +411,7 @@
       <w:r>
         <w:t xml:space="preserve"> </w:t>
       </w:r>
-      <w:hyperlink r:id="rId27">
+      <w:hyperlink r:id="rId28">
         <w:r>
           <w:rPr>
             <w:rStyle w:val="Hyperlink"/>
@@ -418,7 +428,7 @@
       <w:r>
         <w:t xml:space="preserve"> </w:t>
       </w:r>
-      <w:hyperlink r:id="rId28">
+      <w:hyperlink r:id="rId29">
         <w:r>
           <w:rPr>
             <w:rStyle w:val="Hyperlink"/>
@@ -435,7 +445,7 @@
       <w:r>
         <w:t xml:space="preserve"> </w:t>
       </w:r>
-      <w:hyperlink r:id="rId29">
+      <w:hyperlink r:id="rId30">
         <w:r>
           <w:rPr>
             <w:rStyle w:val="Hyperlink"/>
@@ -452,7 +462,7 @@
       <w:r>
         <w:t xml:space="preserve"> </w:t>
       </w:r>
-      <w:hyperlink r:id="rId30">
+      <w:hyperlink r:id="rId31">
         <w:r>
           <w:rPr>
             <w:rStyle w:val="Hyperlink"/>
@@ -477,7 +487,7 @@
       <w:r>
         <w:t xml:space="preserve"> </w:t>
       </w:r>
-      <w:hyperlink r:id="rId30">
+      <w:hyperlink r:id="rId31">
         <w:r>
           <w:rPr>
             <w:rStyle w:val="Hyperlink"/>
@@ -494,7 +504,7 @@
       <w:r>
         <w:t xml:space="preserve"> </w:t>
       </w:r>
-      <w:hyperlink r:id="rId31">
+      <w:hyperlink r:id="rId32">
         <w:r>
           <w:rPr>
             <w:rStyle w:val="Hyperlink"/>
@@ -511,7 +521,7 @@
       <w:r>
         <w:t xml:space="preserve"> </w:t>
       </w:r>
-      <w:hyperlink r:id="rId32">
+      <w:hyperlink r:id="rId33">
         <w:r>
           <w:rPr>
             <w:rStyle w:val="Hyperlink"/>
@@ -524,11 +534,11 @@
       <w:pPr>
         <w:pStyle w:val="Heading2"/>
       </w:pPr>
-      <w:bookmarkStart w:id="33" w:name="getting-access-to-data-within-cdap"/>
-      <w:r>
-        <w:t xml:space="preserve">Getting access to data within CDAP</w:t>
-      </w:r>
-      <w:bookmarkEnd w:id="33"/>
+      <w:bookmarkStart w:id="34" w:name="X2b7b6071d6da2b17cc23979ea6ebf3cb3e77645"/>
+      <w:r>
+        <w:t xml:space="preserve">Getting access to data within CDAP from RStudio</w:t>
+      </w:r>
+      <w:bookmarkEnd w:id="34"/>
     </w:p>
     <w:p>
       <w:pPr>
@@ -547,7 +557,7 @@
         <w:t xml:space="preserve">setwd("/dbfs")</w:t>
       </w:r>
       <w:r>
-        <w:t xml:space="preserve">. This will give you access to the Databricks File Store (DBFS), where the data are held.</w:t>
+        <w:t xml:space="preserve">. This will give you access to the Databricks File Store (DBFS), where the data in CDAP are held. Under the files tab (usually on the bottom right), you should now see the folders that contain the data (you might have to refresh the page for the files to appear):</w:t>
       </w:r>
     </w:p>
     <w:p>
@@ -555,7 +565,46 @@
         <w:pStyle w:val="BodyText"/>
       </w:pPr>
       <w:r>
-        <w:t xml:space="preserve">into the console. Under the files tab (usually on the bottom right), you should now see the folders that contain the data:</w:t>
+        <w:drawing>
+          <wp:inline>
+            <wp:extent cx="4029075" cy="2162175"/>
+            <wp:effectExtent b="0" l="0" r="0" t="0"/>
+            <wp:docPr descr="" title="" id="1" name="Picture"/>
+            <a:graphic>
+              <a:graphicData uri="http://schemas.openxmlformats.org/drawingml/2006/picture">
+                <pic:pic>
+                  <pic:nvPicPr>
+                    <pic:cNvPr descr="C:/Users/m1007135/OneDrive%20-%20Defra/CDAP%20training/CDAP_demo_notebooks/RStudio_training/RStudio_in_CDAP/image5.jpg" id="0" name="Picture"/>
+                    <pic:cNvPicPr>
+                      <a:picLocks noChangeArrowheads="1" noChangeAspect="1"/>
+                    </pic:cNvPicPr>
+                  </pic:nvPicPr>
+                  <pic:blipFill>
+                    <a:blip r:embed="rId35"/>
+                    <a:stretch>
+                      <a:fillRect/>
+                    </a:stretch>
+                  </pic:blipFill>
+                  <pic:spPr bwMode="auto">
+                    <a:xfrm>
+                      <a:off x="0" y="0"/>
+                      <a:ext cx="4029075" cy="2162175"/>
+                    </a:xfrm>
+                    <a:prstGeom prst="rect">
+                      <a:avLst/>
+                    </a:prstGeom>
+                    <a:noFill/>
+                    <a:ln w="9525">
+                      <a:noFill/>
+                      <a:headEnd/>
+                      <a:tailEnd/>
+                    </a:ln>
+                  </pic:spPr>
+                </pic:pic>
+              </a:graphicData>
+            </a:graphic>
+          </wp:inline>
+        </w:drawing>
       </w:r>
     </w:p>
     <w:p>
@@ -587,6 +636,53 @@
       </w:pPr>
       <w:r>
         <w:t xml:space="preserve">Go back to mnt and you can see the labr folder which contains files from individuals. Set up a new folder for yourself in here, by clicking on New folder, and name the folder according to your email address:</w:t>
+      </w:r>
+    </w:p>
+    <w:p>
+      <w:pPr>
+        <w:pStyle w:val="BodyText"/>
+      </w:pPr>
+      <w:r>
+        <w:drawing>
+          <wp:inline>
+            <wp:extent cx="3524250" cy="2028825"/>
+            <wp:effectExtent b="0" l="0" r="0" t="0"/>
+            <wp:docPr descr="" title="" id="1" name="Picture"/>
+            <a:graphic>
+              <a:graphicData uri="http://schemas.openxmlformats.org/drawingml/2006/picture">
+                <pic:pic>
+                  <pic:nvPicPr>
+                    <pic:cNvPr descr="C:/Users/m1007135/OneDrive%20-%20Defra/CDAP%20training/CDAP_demo_notebooks/RStudio_training/RStudio_in_CDAP/image6.jpg" id="0" name="Picture"/>
+                    <pic:cNvPicPr>
+                      <a:picLocks noChangeArrowheads="1" noChangeAspect="1"/>
+                    </pic:cNvPicPr>
+                  </pic:nvPicPr>
+                  <pic:blipFill>
+                    <a:blip r:embed="rId36"/>
+                    <a:stretch>
+                      <a:fillRect/>
+                    </a:stretch>
+                  </pic:blipFill>
+                  <pic:spPr bwMode="auto">
+                    <a:xfrm>
+                      <a:off x="0" y="0"/>
+                      <a:ext cx="3524250" cy="2028825"/>
+                    </a:xfrm>
+                    <a:prstGeom prst="rect">
+                      <a:avLst/>
+                    </a:prstGeom>
+                    <a:noFill/>
+                    <a:ln w="9525">
+                      <a:noFill/>
+                      <a:headEnd/>
+                      <a:tailEnd/>
+                    </a:ln>
+                  </pic:spPr>
+                </pic:pic>
+              </a:graphicData>
+            </a:graphic>
+          </wp:inline>
+        </w:drawing>
       </w:r>
     </w:p>
     <w:sectPr/>

</xml_diff>